<commit_message>
Color picker refusing to work 5ever. Going to turn in as is.
</commit_message>
<xml_diff>
--- a/Puzzles/P6_Snapchat/doc/poor_mans_snapchat.docx
+++ b/Puzzles/P6_Snapchat/doc/poor_mans_snapchat.docx
@@ -1,6 +1,6 @@
 
 <file path=word/document.xml><?xml version="1.0" encoding="utf-8"?>
-<w:document xmlns:wpc="http://schemas.microsoft.com/office/word/2010/wordprocessingCanvas" xmlns:cx="http://schemas.microsoft.com/office/drawing/2014/chartex" xmlns:cx1="http://schemas.microsoft.com/office/drawing/2015/9/8/chartex" xmlns:mc="http://schemas.openxmlformats.org/markup-compatibility/2006" xmlns:o="urn:schemas-microsoft-com:office:office" xmlns:r="http://schemas.openxmlformats.org/officeDocument/2006/relationships" xmlns:m="http://schemas.openxmlformats.org/officeDocument/2006/math" xmlns:v="urn:schemas-microsoft-com:vml" xmlns:wp14="http://schemas.microsoft.com/office/word/2010/wordprocessingDrawing" xmlns:wp="http://schemas.openxmlformats.org/drawingml/2006/wordprocessingDrawing" xmlns:w10="urn:schemas-microsoft-com:office:word" xmlns:w="http://schemas.openxmlformats.org/wordprocessingml/2006/main" xmlns:w14="http://schemas.microsoft.com/office/word/2010/wordml" xmlns:w15="http://schemas.microsoft.com/office/word/2012/wordml" xmlns:w16se="http://schemas.microsoft.com/office/word/2015/wordml/symex" xmlns:wpg="http://schemas.microsoft.com/office/word/2010/wordprocessingGroup" xmlns:wpi="http://schemas.microsoft.com/office/word/2010/wordprocessingInk" xmlns:wne="http://schemas.microsoft.com/office/word/2006/wordml" xmlns:wps="http://schemas.microsoft.com/office/word/2010/wordprocessingShape" mc:Ignorable="w14 w15 w16se wp14">
+<w:document xmlns:wpc="http://schemas.microsoft.com/office/word/2010/wordprocessingCanvas" xmlns:mc="http://schemas.openxmlformats.org/markup-compatibility/2006" xmlns:o="urn:schemas-microsoft-com:office:office" xmlns:r="http://schemas.openxmlformats.org/officeDocument/2006/relationships" xmlns:m="http://schemas.openxmlformats.org/officeDocument/2006/math" xmlns:v="urn:schemas-microsoft-com:vml" xmlns:wp14="http://schemas.microsoft.com/office/word/2010/wordprocessingDrawing" xmlns:wp="http://schemas.openxmlformats.org/drawingml/2006/wordprocessingDrawing" xmlns:w10="urn:schemas-microsoft-com:office:word" xmlns:w="http://schemas.openxmlformats.org/wordprocessingml/2006/main" xmlns:w14="http://schemas.microsoft.com/office/word/2010/wordml" xmlns:w15="http://schemas.microsoft.com/office/word/2012/wordml" xmlns:wpg="http://schemas.microsoft.com/office/word/2010/wordprocessingGroup" xmlns:wpi="http://schemas.microsoft.com/office/word/2010/wordprocessingInk" xmlns:wne="http://schemas.microsoft.com/office/word/2006/wordml" xmlns:wps="http://schemas.microsoft.com/office/word/2010/wordprocessingShape" mc:Ignorable="w14 w15 wp14">
   <w:body>
     <w:p>
       <w:pPr>
@@ -19,10 +19,7 @@
         <w:jc w:val="center"/>
       </w:pPr>
       <w:r>
-        <w:t xml:space="preserve">Puzzle </w:t>
-      </w:r>
-      <w:r>
-        <w:t>6: Poor Man’s Snapchat</w:t>
+        <w:t>Puzzle 6: Poor Man’s Snapchat</w:t>
       </w:r>
     </w:p>
     <w:p>
@@ -94,11 +91,20 @@
           <w:numId w:val="2"/>
         </w:numPr>
         <w:spacing w:line="240" w:lineRule="auto"/>
-      </w:pPr>
-      <w:r>
+        <w:rPr>
+          <w:strike/>
+        </w:rPr>
+      </w:pPr>
+      <w:r>
+        <w:rPr>
+          <w:strike/>
+        </w:rPr>
         <w:t xml:space="preserve"> Get camera to appear</w:t>
       </w:r>
       <w:r>
+        <w:rPr>
+          <w:strike/>
+        </w:rPr>
         <w:t xml:space="preserve"> as background.  Icons should have a z-index to where they are stacked on top of the camera output.</w:t>
       </w:r>
     </w:p>
@@ -110,8 +116,14 @@
           <w:numId w:val="2"/>
         </w:numPr>
         <w:spacing w:line="240" w:lineRule="auto"/>
-      </w:pPr>
-      <w:r>
+        <w:rPr>
+          <w:strike/>
+        </w:rPr>
+      </w:pPr>
+      <w:r>
+        <w:rPr>
+          <w:strike/>
+        </w:rPr>
         <w:t>Get sound effect to play when camera button is pressed (sound effect is already in the project + contains an audio element to call it).</w:t>
       </w:r>
     </w:p>
@@ -123,8 +135,14 @@
           <w:numId w:val="2"/>
         </w:numPr>
         <w:spacing w:line="240" w:lineRule="auto"/>
-      </w:pPr>
-      <w:r>
+        <w:rPr>
+          <w:strike/>
+        </w:rPr>
+      </w:pPr>
+      <w:r>
+        <w:rPr>
+          <w:strike/>
+        </w:rPr>
         <w:t>Get camera to save image to your pictures folder (i.e. on Windows, this is the default location).</w:t>
       </w:r>
     </w:p>
@@ -136,11 +154,20 @@
           <w:numId w:val="2"/>
         </w:numPr>
         <w:spacing w:line="240" w:lineRule="auto"/>
-      </w:pPr>
-      <w:r>
+        <w:rPr>
+          <w:strike/>
+        </w:rPr>
+      </w:pPr>
+      <w:r>
+        <w:rPr>
+          <w:strike/>
+        </w:rPr>
         <w:t>Get canvas to paint (i.e. recall</w:t>
       </w:r>
       <w:r>
+        <w:rPr>
+          <w:strike/>
+        </w:rPr>
         <w:t xml:space="preserve"> may_2 lecture).</w:t>
       </w:r>
     </w:p>
@@ -154,10 +181,19 @@
         <w:spacing w:line="240" w:lineRule="auto"/>
       </w:pPr>
       <w:r>
+        <w:rPr>
+          <w:strike/>
+        </w:rPr>
         <w:t>When user presses Pen Icon, user should be able to draw to the screen using canvas.</w:t>
       </w:r>
       <w:r>
-        <w:t xml:space="preserve">  Otherwise, user should not be able to draw on the screen.</w:t>
+        <w:rPr>
+          <w:strike/>
+        </w:rPr>
+        <w:t xml:space="preserve">  Otherwise, user should not be able to draw on the screen</w:t>
+      </w:r>
+      <w:r>
+        <w:t>.</w:t>
       </w:r>
     </w:p>
     <w:p>
@@ -182,7 +218,25 @@
         <w:t xml:space="preserve"> Create new icons for additional functionality of the Poor Man’s Snapchat.  Doesn’t have to work, yet…just get the icons in and make sure they’re intuitive (i.e. users should know what the icon does by just looking at it).</w:t>
       </w:r>
       <w:r>
-        <w:t xml:space="preserve">  Also make sure any extra credit requirement listed below has a corresponding icon associated with it (i.e. Wave effect should have it’s own icon, Bending Effects (if you choose to incorporate these), etc).</w:t>
+        <w:t xml:space="preserve">  Also make sure any extra credit requirement listed below has a corresponding icon associated with it (i.e. Wave effect should have </w:t>
+      </w:r>
+      <w:proofErr w:type="spellStart"/>
+      <w:proofErr w:type="gramStart"/>
+      <w:r>
+        <w:t>it’s</w:t>
+      </w:r>
+      <w:proofErr w:type="spellEnd"/>
+      <w:proofErr w:type="gramEnd"/>
+      <w:r>
+        <w:t xml:space="preserve"> own icon, Bending Effects (if you choose to incorporate these), </w:t>
+      </w:r>
+      <w:proofErr w:type="spellStart"/>
+      <w:r>
+        <w:t>etc</w:t>
+      </w:r>
+      <w:proofErr w:type="spellEnd"/>
+      <w:r>
+        <w:t>).</w:t>
       </w:r>
     </w:p>
     <w:p>
@@ -196,32 +250,6 @@
       </w:pPr>
       <w:r>
         <w:t>When user presses Crayon icon, user should be able to select (or change) the color of the pen and text.</w:t>
-      </w:r>
-    </w:p>
-    <w:p>
-      <w:pPr>
-        <w:pStyle w:val="ListParagraph"/>
-        <w:numPr>
-          <w:ilvl w:val="0"/>
-          <w:numId w:val="1"/>
-        </w:numPr>
-        <w:spacing w:line="240" w:lineRule="auto"/>
-      </w:pPr>
-      <w:r>
-        <w:t>When user presses T icon, it should pop up a text input dialog and allow user to type text.  After user presses enter, text input dialog should be disabled and the text should stay on picture.</w:t>
-      </w:r>
-    </w:p>
-    <w:p>
-      <w:pPr>
-        <w:pStyle w:val="ListParagraph"/>
-        <w:numPr>
-          <w:ilvl w:val="0"/>
-          <w:numId w:val="1"/>
-        </w:numPr>
-        <w:spacing w:line="240" w:lineRule="auto"/>
-      </w:pPr>
-      <w:r>
-        <w:t>Create an erase icon and have it erase anything drawn to the screen using canvas.</w:t>
       </w:r>
       <w:bookmarkStart w:id="0" w:name="_GoBack"/>
       <w:bookmarkEnd w:id="0"/>
@@ -234,12 +262,60 @@
           <w:numId w:val="1"/>
         </w:numPr>
         <w:spacing w:line="240" w:lineRule="auto"/>
+        <w:rPr>
+          <w:strike/>
+        </w:rPr>
+      </w:pPr>
+      <w:r>
+        <w:rPr>
+          <w:strike/>
+        </w:rPr>
+        <w:t>When user presses T icon, it should pop up a text input dialog and allow user to type text.  After user presses enter, text input dialog should be disabled and the text should stay on picture.</w:t>
+      </w:r>
+    </w:p>
+    <w:p>
+      <w:pPr>
+        <w:pStyle w:val="ListParagraph"/>
+        <w:numPr>
+          <w:ilvl w:val="0"/>
+          <w:numId w:val="1"/>
+        </w:numPr>
+        <w:spacing w:line="240" w:lineRule="auto"/>
+      </w:pPr>
+      <w:r>
+        <w:t>Create an erase icon and have it erase anything drawn to the screen using canvas.</w:t>
+      </w:r>
+    </w:p>
+    <w:p>
+      <w:pPr>
+        <w:pStyle w:val="ListParagraph"/>
+        <w:numPr>
+          <w:ilvl w:val="0"/>
+          <w:numId w:val="1"/>
+        </w:numPr>
+        <w:spacing w:line="240" w:lineRule="auto"/>
       </w:pPr>
       <w:r>
         <w:t>Create a w</w:t>
       </w:r>
       <w:r>
-        <w:t>ave effect for the video output (i.e. remember first day of class with Bishop Fianchetto’s example…use Shader effects reference below).</w:t>
+        <w:t xml:space="preserve">ave effect for the video output (i.e. remember first day of class with Bishop </w:t>
+      </w:r>
+      <w:proofErr w:type="spellStart"/>
+      <w:r>
+        <w:t>Fianchetto’s</w:t>
+      </w:r>
+      <w:proofErr w:type="spellEnd"/>
+      <w:r>
+        <w:t xml:space="preserve"> example…use </w:t>
+      </w:r>
+      <w:proofErr w:type="spellStart"/>
+      <w:r>
+        <w:t>Shader</w:t>
+      </w:r>
+      <w:proofErr w:type="spellEnd"/>
+      <w:r>
+        <w:t xml:space="preserve"> effects reference below).</w:t>
       </w:r>
     </w:p>
     <w:p>
@@ -291,7 +367,23 @@
         <w:spacing w:line="240" w:lineRule="auto"/>
       </w:pPr>
       <w:r>
-        <w:t xml:space="preserve">Add a blend, color (hue, gamma, brightness, etc), gradient (conical, linear, radial), distortion, drop shadow, glow </w:t>
+        <w:t xml:space="preserve">Add a blend, color (hue, gamma, brightness, </w:t>
+      </w:r>
+      <w:proofErr w:type="spellStart"/>
+      <w:r>
+        <w:t>etc</w:t>
+      </w:r>
+      <w:proofErr w:type="spellEnd"/>
+      <w:r>
+        <w:t xml:space="preserve">), gradient (conical, linear, </w:t>
+      </w:r>
+      <w:proofErr w:type="gramStart"/>
+      <w:r>
+        <w:t>radial</w:t>
+      </w:r>
+      <w:proofErr w:type="gramEnd"/>
+      <w:r>
+        <w:t xml:space="preserve">), distortion, drop shadow, glow </w:t>
       </w:r>
       <w:r>
         <w:t>and/</w:t>
@@ -402,8 +494,13 @@
         <w:spacing w:line="240" w:lineRule="auto"/>
         <w:contextualSpacing/>
       </w:pPr>
-      <w:r>
-        <w:t xml:space="preserve">Shader effects: </w:t>
+      <w:proofErr w:type="spellStart"/>
+      <w:r>
+        <w:t>Shader</w:t>
+      </w:r>
+      <w:proofErr w:type="spellEnd"/>
+      <w:r>
+        <w:t xml:space="preserve"> effects: </w:t>
       </w:r>
       <w:hyperlink r:id="rId6" w:history="1">
         <w:r>
@@ -438,7 +535,7 @@
 </file>
 
 <file path=word/numbering.xml><?xml version="1.0" encoding="utf-8"?>
-<w:numbering xmlns:wpc="http://schemas.microsoft.com/office/word/2010/wordprocessingCanvas" xmlns:cx="http://schemas.microsoft.com/office/drawing/2014/chartex" xmlns:cx1="http://schemas.microsoft.com/office/drawing/2015/9/8/chartex" xmlns:mc="http://schemas.openxmlformats.org/markup-compatibility/2006" xmlns:o="urn:schemas-microsoft-com:office:office" xmlns:r="http://schemas.openxmlformats.org/officeDocument/2006/relationships" xmlns:m="http://schemas.openxmlformats.org/officeDocument/2006/math" xmlns:v="urn:schemas-microsoft-com:vml" xmlns:wp14="http://schemas.microsoft.com/office/word/2010/wordprocessingDrawing" xmlns:wp="http://schemas.openxmlformats.org/drawingml/2006/wordprocessingDrawing" xmlns:w10="urn:schemas-microsoft-com:office:word" xmlns:w="http://schemas.openxmlformats.org/wordprocessingml/2006/main" xmlns:w14="http://schemas.microsoft.com/office/word/2010/wordml" xmlns:w15="http://schemas.microsoft.com/office/word/2012/wordml" xmlns:w16se="http://schemas.microsoft.com/office/word/2015/wordml/symex" xmlns:wpg="http://schemas.microsoft.com/office/word/2010/wordprocessingGroup" xmlns:wpi="http://schemas.microsoft.com/office/word/2010/wordprocessingInk" xmlns:wne="http://schemas.microsoft.com/office/word/2006/wordml" xmlns:wps="http://schemas.microsoft.com/office/word/2010/wordprocessingShape" mc:Ignorable="w14 w15 w16se wp14">
+<w:numbering xmlns:wpc="http://schemas.microsoft.com/office/word/2010/wordprocessingCanvas" xmlns:mc="http://schemas.openxmlformats.org/markup-compatibility/2006" xmlns:o="urn:schemas-microsoft-com:office:office" xmlns:r="http://schemas.openxmlformats.org/officeDocument/2006/relationships" xmlns:m="http://schemas.openxmlformats.org/officeDocument/2006/math" xmlns:v="urn:schemas-microsoft-com:vml" xmlns:wp14="http://schemas.microsoft.com/office/word/2010/wordprocessingDrawing" xmlns:wp="http://schemas.openxmlformats.org/drawingml/2006/wordprocessingDrawing" xmlns:w10="urn:schemas-microsoft-com:office:word" xmlns:w="http://schemas.openxmlformats.org/wordprocessingml/2006/main" xmlns:w14="http://schemas.microsoft.com/office/word/2010/wordml" xmlns:w15="http://schemas.microsoft.com/office/word/2012/wordml" xmlns:wpg="http://schemas.microsoft.com/office/word/2010/wordprocessingGroup" xmlns:wpi="http://schemas.microsoft.com/office/word/2010/wordprocessingInk" xmlns:wne="http://schemas.microsoft.com/office/word/2006/wordml" xmlns:wps="http://schemas.microsoft.com/office/word/2010/wordprocessingShape" mc:Ignorable="w14 w15 wp14">
   <w:abstractNum w:abstractNumId="0" w15:restartNumberingAfterBreak="0">
     <w:nsid w:val="36301894"/>
     <w:multiLevelType w:val="hybridMultilevel"/>
@@ -627,7 +724,7 @@
 </file>
 
 <file path=word/styles.xml><?xml version="1.0" encoding="utf-8"?>
-<w:styles xmlns:mc="http://schemas.openxmlformats.org/markup-compatibility/2006" xmlns:r="http://schemas.openxmlformats.org/officeDocument/2006/relationships" xmlns:w="http://schemas.openxmlformats.org/wordprocessingml/2006/main" xmlns:w14="http://schemas.microsoft.com/office/word/2010/wordml" xmlns:w15="http://schemas.microsoft.com/office/word/2012/wordml" xmlns:w16se="http://schemas.microsoft.com/office/word/2015/wordml/symex" mc:Ignorable="w14 w15 w16se">
+<w:styles xmlns:mc="http://schemas.openxmlformats.org/markup-compatibility/2006" xmlns:r="http://schemas.openxmlformats.org/officeDocument/2006/relationships" xmlns:w="http://schemas.openxmlformats.org/wordprocessingml/2006/main" xmlns:w14="http://schemas.microsoft.com/office/word/2010/wordml" xmlns:w15="http://schemas.microsoft.com/office/word/2012/wordml" mc:Ignorable="w14 w15">
   <w:docDefaults>
     <w:rPrDefault>
       <w:rPr>

</xml_diff>